<commit_message>
minor fix in TaxationPagerank in order to fix non-one weights, added question 10.1
</commit_message>
<xml_diff>
--- a/Opdracht3/report/LinkAnalysisPracticum.docx
+++ b/Opdracht3/report/LinkAnalysisPracticum.docx
@@ -1,6 +1,6 @@
 
 <file path=word/document.xml><?xml version="1.0" encoding="utf-8"?>
-<w:document xmlns:wpc="http://schemas.microsoft.com/office/word/2010/wordprocessingCanvas" xmlns:mc="http://schemas.openxmlformats.org/markup-compatibility/2006" xmlns:o="urn:schemas-microsoft-com:office:office" xmlns:r="http://schemas.openxmlformats.org/officeDocument/2006/relationships" xmlns:m="http://schemas.openxmlformats.org/officeDocument/2006/math" xmlns:v="urn:schemas-microsoft-com:vml" xmlns:wp14="http://schemas.microsoft.com/office/word/2010/wordprocessingDrawing" xmlns:wp="http://schemas.openxmlformats.org/drawingml/2006/wordprocessingDrawing" xmlns:w10="urn:schemas-microsoft-com:office:word" xmlns:w="http://schemas.openxmlformats.org/wordprocessingml/2006/main" xmlns:w14="http://schemas.microsoft.com/office/word/2010/wordml" xmlns:wpg="http://schemas.microsoft.com/office/word/2010/wordprocessingGroup" xmlns:wpi="http://schemas.microsoft.com/office/word/2010/wordprocessingInk" xmlns:wne="http://schemas.microsoft.com/office/word/2006/wordml" xmlns:wps="http://schemas.microsoft.com/office/word/2010/wordprocessingShape" mc:Ignorable="w14 wp14">
+<w:document xmlns:wpc="http://schemas.microsoft.com/office/word/2010/wordprocessingCanvas" xmlns:mo="http://schemas.microsoft.com/office/mac/office/2008/main" xmlns:mc="http://schemas.openxmlformats.org/markup-compatibility/2006" xmlns:mv="urn:schemas-microsoft-com:mac:vml" xmlns:o="urn:schemas-microsoft-com:office:office" xmlns:r="http://schemas.openxmlformats.org/officeDocument/2006/relationships" xmlns:m="http://schemas.openxmlformats.org/officeDocument/2006/math" xmlns:v="urn:schemas-microsoft-com:vml" xmlns:wp14="http://schemas.microsoft.com/office/word/2010/wordprocessingDrawing" xmlns:wp="http://schemas.openxmlformats.org/drawingml/2006/wordprocessingDrawing" xmlns:w10="urn:schemas-microsoft-com:office:word" xmlns:w="http://schemas.openxmlformats.org/wordprocessingml/2006/main" xmlns:w14="http://schemas.microsoft.com/office/word/2010/wordml" xmlns:w15="http://schemas.microsoft.com/office/word/2012/wordml" xmlns:wpg="http://schemas.microsoft.com/office/word/2010/wordprocessingGroup" xmlns:wpi="http://schemas.microsoft.com/office/word/2010/wordprocessingInk" xmlns:wne="http://schemas.microsoft.com/office/word/2006/wordml" xmlns:wps="http://schemas.microsoft.com/office/word/2010/wordprocessingShape" mc:Ignorable="w14 w15 wp14">
   <w:body>
     <w:p>
       <w:pPr>
@@ -25,7 +25,7 @@
           <w:noProof/>
         </w:rPr>
         <w:drawing>
-          <wp:inline distT="0" distB="0" distL="0" distR="0">
+          <wp:inline distT="0" distB="0" distL="0" distR="0" wp14:anchorId="6C89517D" wp14:editId="6B082A69">
             <wp:extent cx="2597785" cy="1877060"/>
             <wp:effectExtent l="0" t="0" r="0" b="8890"/>
             <wp:docPr id="1" name="Picture 1"/>
@@ -42,7 +42,7 @@
                     </pic:cNvPicPr>
                   </pic:nvPicPr>
                   <pic:blipFill>
-                    <a:blip r:embed="rId5">
+                    <a:blip r:embed="rId4">
                       <a:extLst>
                         <a:ext uri="{28A0092B-C50C-407E-A947-70E740481C1C}">
                           <a14:useLocalDpi xmlns:a14="http://schemas.microsoft.com/office/drawing/2010/main" val="0"/>
@@ -503,88 +503,26 @@
         <w:t xml:space="preserve">P(A) = </w:t>
       </w:r>
       <w:r>
-        <w:t>(</w:t>
-      </w:r>
-      <w:r>
-        <w:t xml:space="preserve">¼ </w:t>
-      </w:r>
-      <w:r>
-        <w:t>* ½) + (</w:t>
-      </w:r>
-      <w:r>
-        <w:t xml:space="preserve">¼ </w:t>
-      </w:r>
-      <w:r>
-        <w:t>* 1) = 3/8</w:t>
-      </w:r>
-    </w:p>
-    <w:p>
-      <w:pPr>
-        <w:pStyle w:val="NoSpacing"/>
-      </w:pPr>
-      <w:r>
-        <w:t>P(</w:t>
-      </w:r>
-      <w:r>
-        <w:t>B</w:t>
-      </w:r>
-      <w:r>
-        <w:t>) =</w:t>
-      </w:r>
-      <w:r>
-        <w:t xml:space="preserve"> </w:t>
-      </w:r>
-      <w:r>
-        <w:t>(¼ * ½</w:t>
-      </w:r>
-      <w:r>
-        <w:t>) = 1</w:t>
-      </w:r>
-      <w:r>
-        <w:t>/8</w:t>
-      </w:r>
-    </w:p>
-    <w:p>
-      <w:pPr>
-        <w:pStyle w:val="NoSpacing"/>
-      </w:pPr>
-      <w:r>
-        <w:t>P(</w:t>
-      </w:r>
-      <w:r>
-        <w:t>C</w:t>
-      </w:r>
-      <w:r>
-        <w:t xml:space="preserve">) = </w:t>
-      </w:r>
-      <w:r>
-        <w:t xml:space="preserve">(¼ * ½) + (¼ </w:t>
-      </w:r>
-      <w:r>
-        <w:t>* ½</w:t>
-      </w:r>
-      <w:r>
-        <w:t>)</w:t>
-      </w:r>
-      <w:r>
-        <w:t xml:space="preserve"> = 2</w:t>
-      </w:r>
-      <w:r>
-        <w:t>/8</w:t>
-      </w:r>
-    </w:p>
-    <w:p>
-      <w:pPr>
-        <w:pStyle w:val="NoSpacing"/>
-      </w:pPr>
-      <w:r>
-        <w:t>P(</w:t>
-      </w:r>
-      <w:r>
-        <w:t>D</w:t>
-      </w:r>
-      <w:r>
-        <w:t xml:space="preserve">) = </w:t>
+        <w:t>(¼ * ½) + (¼ * 1) = 3/8</w:t>
+      </w:r>
+    </w:p>
+    <w:p>
+      <w:pPr>
+        <w:pStyle w:val="NoSpacing"/>
+      </w:pPr>
+      <w:r>
+        <w:t>P(B) =</w:t>
+      </w:r>
+      <w:r>
+        <w:t xml:space="preserve"> (¼ * ½) = 1/8</w:t>
+      </w:r>
+    </w:p>
+    <w:p>
+      <w:pPr>
+        <w:pStyle w:val="NoSpacing"/>
+      </w:pPr>
+      <w:r>
+        <w:t xml:space="preserve">P(C) = </w:t>
       </w:r>
       <w:r>
         <w:t>(¼ * ½) + (¼ * ½) = 2/8</w:t>
@@ -594,37 +532,30 @@
       <w:pPr>
         <w:pStyle w:val="NoSpacing"/>
       </w:pPr>
-    </w:p>
-    <w:p>
-      <w:pPr>
-        <w:pStyle w:val="NoSpacing"/>
-      </w:pPr>
-      <w:r>
-        <w:t>The chance sum up to 1, as they should.</w:t>
-      </w:r>
-    </w:p>
-    <w:p>
-      <w:pPr>
-        <w:pStyle w:val="NoSpacing"/>
-      </w:pPr>
-    </w:p>
-    <w:p>
-      <w:pPr>
-        <w:pStyle w:val="NoSpacing"/>
-      </w:pPr>
-      <w:r>
-        <w:t>Step2</w:t>
-      </w:r>
-    </w:p>
-    <w:p>
-      <w:pPr>
-        <w:pStyle w:val="NoSpacing"/>
-      </w:pPr>
-      <w:r>
-        <w:t xml:space="preserve">The data is stored as follows </w:t>
-      </w:r>
-      <w:r>
-        <w:t>:</w:t>
+      <w:r>
+        <w:t xml:space="preserve">P(D) = </w:t>
+      </w:r>
+      <w:r>
+        <w:t>(¼ * ½) + (¼ * ½) = 2/8</w:t>
+      </w:r>
+    </w:p>
+    <w:p>
+      <w:pPr>
+        <w:pStyle w:val="NoSpacing"/>
+      </w:pPr>
+    </w:p>
+    <w:p>
+      <w:pPr>
+        <w:pStyle w:val="NoSpacing"/>
+      </w:pPr>
+      <w:r>
+        <w:t>The chance</w:t>
+      </w:r>
+      <w:r>
+        <w:t>s</w:t>
+      </w:r>
+      <w:r>
+        <w:t xml:space="preserve"> sum up to 1, as they should.</w:t>
       </w:r>
     </w:p>
     <w:p>
@@ -637,26 +568,6 @@
           <w:szCs w:val="20"/>
         </w:rPr>
       </w:pPr>
-      <w:r>
-        <w:rPr>
-          <w:rFonts w:ascii="Consolas" w:hAnsi="Consolas" w:cs="Consolas"/>
-          <w:color w:val="000000"/>
-          <w:sz w:val="20"/>
-          <w:szCs w:val="20"/>
-        </w:rPr>
-        <w:t>{A={A=0, B=0, C=1, D=1}, B={A=1, B=0, C=0, D=1}, C={A=1, B=0, C=0, D=0}, D={A=0, B=1, C=1, D=0}}</w:t>
-      </w:r>
-    </w:p>
-    <w:p>
-      <w:pPr>
-        <w:pStyle w:val="NoSpacing"/>
-        <w:rPr>
-          <w:rFonts w:ascii="Consolas" w:hAnsi="Consolas" w:cs="Consolas"/>
-          <w:color w:val="000000"/>
-          <w:sz w:val="20"/>
-          <w:szCs w:val="20"/>
-        </w:rPr>
-      </w:pPr>
     </w:p>
     <w:p>
       <w:pPr>
@@ -692,8 +603,20 @@
         <w:pStyle w:val="NoSpacing"/>
       </w:pPr>
       <w:r>
-        <w:lastRenderedPageBreak/>
         <w:t>9.2) If you set beta to 0, then at every iteration the surfer  will make a random jump, which will result in an equal rank for all nodes. If you set it to 1, then the surfer will never jump, and the result is the same as with the normal PageRank algorithm. It will still be crippled by spider-traps.</w:t>
+      </w:r>
+    </w:p>
+    <w:p>
+      <w:pPr>
+        <w:pStyle w:val="NoSpacing"/>
+      </w:pPr>
+    </w:p>
+    <w:p>
+      <w:pPr>
+        <w:pStyle w:val="NoSpacing"/>
+      </w:pPr>
+      <w:r>
+        <w:t>10.1) With a Pagerank score of 0,06, the airport of Atlanta is the most important airport in the dataset.</w:t>
       </w:r>
       <w:bookmarkStart w:id="0" w:name="_GoBack"/>
       <w:bookmarkEnd w:id="0"/>
@@ -709,7 +632,7 @@
 </file>
 
 <file path=word/styles.xml><?xml version="1.0" encoding="utf-8"?>
-<w:styles xmlns:mc="http://schemas.openxmlformats.org/markup-compatibility/2006" xmlns:r="http://schemas.openxmlformats.org/officeDocument/2006/relationships" xmlns:w="http://schemas.openxmlformats.org/wordprocessingml/2006/main" xmlns:w14="http://schemas.microsoft.com/office/word/2010/wordml" mc:Ignorable="w14">
+<w:styles xmlns:mc="http://schemas.openxmlformats.org/markup-compatibility/2006" xmlns:r="http://schemas.openxmlformats.org/officeDocument/2006/relationships" xmlns:w="http://schemas.openxmlformats.org/wordprocessingml/2006/main" xmlns:w14="http://schemas.microsoft.com/office/word/2010/wordml" xmlns:w15="http://schemas.microsoft.com/office/word/2012/wordml" mc:Ignorable="w14 w15">
   <w:docDefaults>
     <w:rPrDefault>
       <w:rPr>
@@ -725,144 +648,387 @@
       </w:pPr>
     </w:pPrDefault>
   </w:docDefaults>
-  <w:latentStyles w:defLockedState="0" w:defUIPriority="99" w:defSemiHidden="1" w:defUnhideWhenUsed="1" w:defQFormat="0" w:count="267">
-    <w:lsdException w:name="Normal" w:semiHidden="0" w:uiPriority="0" w:unhideWhenUsed="0" w:qFormat="1"/>
-    <w:lsdException w:name="heading 1" w:semiHidden="0" w:uiPriority="9" w:unhideWhenUsed="0" w:qFormat="1"/>
-    <w:lsdException w:name="heading 2" w:uiPriority="9" w:qFormat="1"/>
-    <w:lsdException w:name="heading 3" w:uiPriority="9" w:qFormat="1"/>
-    <w:lsdException w:name="heading 4" w:uiPriority="9" w:qFormat="1"/>
-    <w:lsdException w:name="heading 5" w:uiPriority="9" w:qFormat="1"/>
-    <w:lsdException w:name="heading 6" w:uiPriority="9" w:qFormat="1"/>
-    <w:lsdException w:name="heading 7" w:uiPriority="9" w:qFormat="1"/>
-    <w:lsdException w:name="heading 8" w:uiPriority="9" w:qFormat="1"/>
-    <w:lsdException w:name="heading 9" w:uiPriority="9" w:qFormat="1"/>
-    <w:lsdException w:name="toc 1" w:uiPriority="39"/>
-    <w:lsdException w:name="toc 2" w:uiPriority="39"/>
-    <w:lsdException w:name="toc 3" w:uiPriority="39"/>
-    <w:lsdException w:name="toc 4" w:uiPriority="39"/>
-    <w:lsdException w:name="toc 5" w:uiPriority="39"/>
-    <w:lsdException w:name="toc 6" w:uiPriority="39"/>
-    <w:lsdException w:name="toc 7" w:uiPriority="39"/>
-    <w:lsdException w:name="toc 8" w:uiPriority="39"/>
-    <w:lsdException w:name="toc 9" w:uiPriority="39"/>
-    <w:lsdException w:name="caption" w:uiPriority="35" w:qFormat="1"/>
-    <w:lsdException w:name="Title" w:semiHidden="0" w:uiPriority="10" w:unhideWhenUsed="0" w:qFormat="1"/>
-    <w:lsdException w:name="Default Paragraph Font" w:uiPriority="1"/>
-    <w:lsdException w:name="Subtitle" w:semiHidden="0" w:uiPriority="11" w:unhideWhenUsed="0" w:qFormat="1"/>
-    <w:lsdException w:name="Strong" w:semiHidden="0" w:uiPriority="22" w:unhideWhenUsed="0" w:qFormat="1"/>
-    <w:lsdException w:name="Emphasis" w:semiHidden="0" w:uiPriority="20" w:unhideWhenUsed="0" w:qFormat="1"/>
-    <w:lsdException w:name="Table Grid" w:semiHidden="0" w:uiPriority="59" w:unhideWhenUsed="0"/>
-    <w:lsdException w:name="Placeholder Text" w:unhideWhenUsed="0"/>
-    <w:lsdException w:name="No Spacing" w:semiHidden="0" w:uiPriority="1" w:unhideWhenUsed="0" w:qFormat="1"/>
-    <w:lsdException w:name="Light Shading" w:semiHidden="0" w:uiPriority="60" w:unhideWhenUsed="0"/>
-    <w:lsdException w:name="Light List" w:semiHidden="0" w:uiPriority="61" w:unhideWhenUsed="0"/>
-    <w:lsdException w:name="Light Grid" w:semiHidden="0" w:uiPriority="62" w:unhideWhenUsed="0"/>
-    <w:lsdException w:name="Medium Shading 1" w:semiHidden="0" w:uiPriority="63" w:unhideWhenUsed="0"/>
-    <w:lsdException w:name="Medium Shading 2" w:semiHidden="0" w:uiPriority="64" w:unhideWhenUsed="0"/>
-    <w:lsdException w:name="Medium List 1" w:semiHidden="0" w:uiPriority="65" w:unhideWhenUsed="0"/>
-    <w:lsdException w:name="Medium List 2" w:semiHidden="0" w:uiPriority="66" w:unhideWhenUsed="0"/>
-    <w:lsdException w:name="Medium Grid 1" w:semiHidden="0" w:uiPriority="67" w:unhideWhenUsed="0"/>
-    <w:lsdException w:name="Medium Grid 2" w:semiHidden="0" w:uiPriority="68" w:unhideWhenUsed="0"/>
-    <w:lsdException w:name="Medium Grid 3" w:semiHidden="0" w:uiPriority="69" w:unhideWhenUsed="0"/>
-    <w:lsdException w:name="Dark List" w:semiHidden="0" w:uiPriority="70" w:unhideWhenUsed="0"/>
-    <w:lsdException w:name="Colorful Shading" w:semiHidden="0" w:uiPriority="71" w:unhideWhenUsed="0"/>
-    <w:lsdException w:name="Colorful List" w:semiHidden="0" w:uiPriority="72" w:unhideWhenUsed="0"/>
-    <w:lsdException w:name="Colorful Grid" w:semiHidden="0" w:uiPriority="73" w:unhideWhenUsed="0"/>
-    <w:lsdException w:name="Light Shading Accent 1" w:semiHidden="0" w:uiPriority="60" w:unhideWhenUsed="0"/>
-    <w:lsdException w:name="Light List Accent 1" w:semiHidden="0" w:uiPriority="61" w:unhideWhenUsed="0"/>
-    <w:lsdException w:name="Light Grid Accent 1" w:semiHidden="0" w:uiPriority="62" w:unhideWhenUsed="0"/>
-    <w:lsdException w:name="Medium Shading 1 Accent 1" w:semiHidden="0" w:uiPriority="63" w:unhideWhenUsed="0"/>
-    <w:lsdException w:name="Medium Shading 2 Accent 1" w:semiHidden="0" w:uiPriority="64" w:unhideWhenUsed="0"/>
-    <w:lsdException w:name="Medium List 1 Accent 1" w:semiHidden="0" w:uiPriority="65" w:unhideWhenUsed="0"/>
-    <w:lsdException w:name="Revision" w:unhideWhenUsed="0"/>
-    <w:lsdException w:name="List Paragraph" w:semiHidden="0" w:uiPriority="34" w:unhideWhenUsed="0" w:qFormat="1"/>
-    <w:lsdException w:name="Quote" w:semiHidden="0" w:uiPriority="29" w:unhideWhenUsed="0" w:qFormat="1"/>
-    <w:lsdException w:name="Intense Quote" w:semiHidden="0" w:uiPriority="30" w:unhideWhenUsed="0" w:qFormat="1"/>
-    <w:lsdException w:name="Medium List 2 Accent 1" w:semiHidden="0" w:uiPriority="66" w:unhideWhenUsed="0"/>
-    <w:lsdException w:name="Medium Grid 1 Accent 1" w:semiHidden="0" w:uiPriority="67" w:unhideWhenUsed="0"/>
-    <w:lsdException w:name="Medium Grid 2 Accent 1" w:semiHidden="0" w:uiPriority="68" w:unhideWhenUsed="0"/>
-    <w:lsdException w:name="Medium Grid 3 Accent 1" w:semiHidden="0" w:uiPriority="69" w:unhideWhenUsed="0"/>
-    <w:lsdException w:name="Dark List Accent 1" w:semiHidden="0" w:uiPriority="70" w:unhideWhenUsed="0"/>
-    <w:lsdException w:name="Colorful Shading Accent 1" w:semiHidden="0" w:uiPriority="71" w:unhideWhenUsed="0"/>
-    <w:lsdException w:name="Colorful List Accent 1" w:semiHidden="0" w:uiPriority="72" w:unhideWhenUsed="0"/>
-    <w:lsdException w:name="Colorful Grid Accent 1" w:semiHidden="0" w:uiPriority="73" w:unhideWhenUsed="0"/>
-    <w:lsdException w:name="Light Shading Accent 2" w:semiHidden="0" w:uiPriority="60" w:unhideWhenUsed="0"/>
-    <w:lsdException w:name="Light List Accent 2" w:semiHidden="0" w:uiPriority="61" w:unhideWhenUsed="0"/>
-    <w:lsdException w:name="Light Grid Accent 2" w:semiHidden="0" w:uiPriority="62" w:unhideWhenUsed="0"/>
-    <w:lsdException w:name="Medium Shading 1 Accent 2" w:semiHidden="0" w:uiPriority="63" w:unhideWhenUsed="0"/>
-    <w:lsdException w:name="Medium Shading 2 Accent 2" w:semiHidden="0" w:uiPriority="64" w:unhideWhenUsed="0"/>
-    <w:lsdException w:name="Medium List 1 Accent 2" w:semiHidden="0" w:uiPriority="65" w:unhideWhenUsed="0"/>
-    <w:lsdException w:name="Medium List 2 Accent 2" w:semiHidden="0" w:uiPriority="66" w:unhideWhenUsed="0"/>
-    <w:lsdException w:name="Medium Grid 1 Accent 2" w:semiHidden="0" w:uiPriority="67" w:unhideWhenUsed="0"/>
-    <w:lsdException w:name="Medium Grid 2 Accent 2" w:semiHidden="0" w:uiPriority="68" w:unhideWhenUsed="0"/>
-    <w:lsdException w:name="Medium Grid 3 Accent 2" w:semiHidden="0" w:uiPriority="69" w:unhideWhenUsed="0"/>
-    <w:lsdException w:name="Dark List Accent 2" w:semiHidden="0" w:uiPriority="70" w:unhideWhenUsed="0"/>
-    <w:lsdException w:name="Colorful Shading Accent 2" w:semiHidden="0" w:uiPriority="71" w:unhideWhenUsed="0"/>
-    <w:lsdException w:name="Colorful List Accent 2" w:semiHidden="0" w:uiPriority="72" w:unhideWhenUsed="0"/>
-    <w:lsdException w:name="Colorful Grid Accent 2" w:semiHidden="0" w:uiPriority="73" w:unhideWhenUsed="0"/>
-    <w:lsdException w:name="Light Shading Accent 3" w:semiHidden="0" w:uiPriority="60" w:unhideWhenUsed="0"/>
-    <w:lsdException w:name="Light List Accent 3" w:semiHidden="0" w:uiPriority="61" w:unhideWhenUsed="0"/>
-    <w:lsdException w:name="Light Grid Accent 3" w:semiHidden="0" w:uiPriority="62" w:unhideWhenUsed="0"/>
-    <w:lsdException w:name="Medium Shading 1 Accent 3" w:semiHidden="0" w:uiPriority="63" w:unhideWhenUsed="0"/>
-    <w:lsdException w:name="Medium Shading 2 Accent 3" w:semiHidden="0" w:uiPriority="64" w:unhideWhenUsed="0"/>
-    <w:lsdException w:name="Medium List 1 Accent 3" w:semiHidden="0" w:uiPriority="65" w:unhideWhenUsed="0"/>
-    <w:lsdException w:name="Medium List 2 Accent 3" w:semiHidden="0" w:uiPriority="66" w:unhideWhenUsed="0"/>
-    <w:lsdException w:name="Medium Grid 1 Accent 3" w:semiHidden="0" w:uiPriority="67" w:unhideWhenUsed="0"/>
-    <w:lsdException w:name="Medium Grid 2 Accent 3" w:semiHidden="0" w:uiPriority="68" w:unhideWhenUsed="0"/>
-    <w:lsdException w:name="Medium Grid 3 Accent 3" w:semiHidden="0" w:uiPriority="69" w:unhideWhenUsed="0"/>
-    <w:lsdException w:name="Dark List Accent 3" w:semiHidden="0" w:uiPriority="70" w:unhideWhenUsed="0"/>
-    <w:lsdException w:name="Colorful Shading Accent 3" w:semiHidden="0" w:uiPriority="71" w:unhideWhenUsed="0"/>
-    <w:lsdException w:name="Colorful List Accent 3" w:semiHidden="0" w:uiPriority="72" w:unhideWhenUsed="0"/>
-    <w:lsdException w:name="Colorful Grid Accent 3" w:semiHidden="0" w:uiPriority="73" w:unhideWhenUsed="0"/>
-    <w:lsdException w:name="Light Shading Accent 4" w:semiHidden="0" w:uiPriority="60" w:unhideWhenUsed="0"/>
-    <w:lsdException w:name="Light List Accent 4" w:semiHidden="0" w:uiPriority="61" w:unhideWhenUsed="0"/>
-    <w:lsdException w:name="Light Grid Accent 4" w:semiHidden="0" w:uiPriority="62" w:unhideWhenUsed="0"/>
-    <w:lsdException w:name="Medium Shading 1 Accent 4" w:semiHidden="0" w:uiPriority="63" w:unhideWhenUsed="0"/>
-    <w:lsdException w:name="Medium Shading 2 Accent 4" w:semiHidden="0" w:uiPriority="64" w:unhideWhenUsed="0"/>
-    <w:lsdException w:name="Medium List 1 Accent 4" w:semiHidden="0" w:uiPriority="65" w:unhideWhenUsed="0"/>
-    <w:lsdException w:name="Medium List 2 Accent 4" w:semiHidden="0" w:uiPriority="66" w:unhideWhenUsed="0"/>
-    <w:lsdException w:name="Medium Grid 1 Accent 4" w:semiHidden="0" w:uiPriority="67" w:unhideWhenUsed="0"/>
-    <w:lsdException w:name="Medium Grid 2 Accent 4" w:semiHidden="0" w:uiPriority="68" w:unhideWhenUsed="0"/>
-    <w:lsdException w:name="Medium Grid 3 Accent 4" w:semiHidden="0" w:uiPriority="69" w:unhideWhenUsed="0"/>
-    <w:lsdException w:name="Dark List Accent 4" w:semiHidden="0" w:uiPriority="70" w:unhideWhenUsed="0"/>
-    <w:lsdException w:name="Colorful Shading Accent 4" w:semiHidden="0" w:uiPriority="71" w:unhideWhenUsed="0"/>
-    <w:lsdException w:name="Colorful List Accent 4" w:semiHidden="0" w:uiPriority="72" w:unhideWhenUsed="0"/>
-    <w:lsdException w:name="Colorful Grid Accent 4" w:semiHidden="0" w:uiPriority="73" w:unhideWhenUsed="0"/>
-    <w:lsdException w:name="Light Shading Accent 5" w:semiHidden="0" w:uiPriority="60" w:unhideWhenUsed="0"/>
-    <w:lsdException w:name="Light List Accent 5" w:semiHidden="0" w:uiPriority="61" w:unhideWhenUsed="0"/>
-    <w:lsdException w:name="Light Grid Accent 5" w:semiHidden="0" w:uiPriority="62" w:unhideWhenUsed="0"/>
-    <w:lsdException w:name="Medium Shading 1 Accent 5" w:semiHidden="0" w:uiPriority="63" w:unhideWhenUsed="0"/>
-    <w:lsdException w:name="Medium Shading 2 Accent 5" w:semiHidden="0" w:uiPriority="64" w:unhideWhenUsed="0"/>
-    <w:lsdException w:name="Medium List 1 Accent 5" w:semiHidden="0" w:uiPriority="65" w:unhideWhenUsed="0"/>
-    <w:lsdException w:name="Medium List 2 Accent 5" w:semiHidden="0" w:uiPriority="66" w:unhideWhenUsed="0"/>
-    <w:lsdException w:name="Medium Grid 1 Accent 5" w:semiHidden="0" w:uiPriority="67" w:unhideWhenUsed="0"/>
-    <w:lsdException w:name="Medium Grid 2 Accent 5" w:semiHidden="0" w:uiPriority="68" w:unhideWhenUsed="0"/>
-    <w:lsdException w:name="Medium Grid 3 Accent 5" w:semiHidden="0" w:uiPriority="69" w:unhideWhenUsed="0"/>
-    <w:lsdException w:name="Dark List Accent 5" w:semiHidden="0" w:uiPriority="70" w:unhideWhenUsed="0"/>
-    <w:lsdException w:name="Colorful Shading Accent 5" w:semiHidden="0" w:uiPriority="71" w:unhideWhenUsed="0"/>
-    <w:lsdException w:name="Colorful List Accent 5" w:semiHidden="0" w:uiPriority="72" w:unhideWhenUsed="0"/>
-    <w:lsdException w:name="Colorful Grid Accent 5" w:semiHidden="0" w:uiPriority="73" w:unhideWhenUsed="0"/>
-    <w:lsdException w:name="Light Shading Accent 6" w:semiHidden="0" w:uiPriority="60" w:unhideWhenUsed="0"/>
-    <w:lsdException w:name="Light List Accent 6" w:semiHidden="0" w:uiPriority="61" w:unhideWhenUsed="0"/>
-    <w:lsdException w:name="Light Grid Accent 6" w:semiHidden="0" w:uiPriority="62" w:unhideWhenUsed="0"/>
-    <w:lsdException w:name="Medium Shading 1 Accent 6" w:semiHidden="0" w:uiPriority="63" w:unhideWhenUsed="0"/>
-    <w:lsdException w:name="Medium Shading 2 Accent 6" w:semiHidden="0" w:uiPriority="64" w:unhideWhenUsed="0"/>
-    <w:lsdException w:name="Medium List 1 Accent 6" w:semiHidden="0" w:uiPriority="65" w:unhideWhenUsed="0"/>
-    <w:lsdException w:name="Medium List 2 Accent 6" w:semiHidden="0" w:uiPriority="66" w:unhideWhenUsed="0"/>
-    <w:lsdException w:name="Medium Grid 1 Accent 6" w:semiHidden="0" w:uiPriority="67" w:unhideWhenUsed="0"/>
-    <w:lsdException w:name="Medium Grid 2 Accent 6" w:semiHidden="0" w:uiPriority="68" w:unhideWhenUsed="0"/>
-    <w:lsdException w:name="Medium Grid 3 Accent 6" w:semiHidden="0" w:uiPriority="69" w:unhideWhenUsed="0"/>
-    <w:lsdException w:name="Dark List Accent 6" w:semiHidden="0" w:uiPriority="70" w:unhideWhenUsed="0"/>
-    <w:lsdException w:name="Colorful Shading Accent 6" w:semiHidden="0" w:uiPriority="71" w:unhideWhenUsed="0"/>
-    <w:lsdException w:name="Colorful List Accent 6" w:semiHidden="0" w:uiPriority="72" w:unhideWhenUsed="0"/>
-    <w:lsdException w:name="Colorful Grid Accent 6" w:semiHidden="0" w:uiPriority="73" w:unhideWhenUsed="0"/>
-    <w:lsdException w:name="Subtle Emphasis" w:semiHidden="0" w:uiPriority="19" w:unhideWhenUsed="0" w:qFormat="1"/>
-    <w:lsdException w:name="Intense Emphasis" w:semiHidden="0" w:uiPriority="21" w:unhideWhenUsed="0" w:qFormat="1"/>
-    <w:lsdException w:name="Subtle Reference" w:semiHidden="0" w:uiPriority="31" w:unhideWhenUsed="0" w:qFormat="1"/>
-    <w:lsdException w:name="Intense Reference" w:semiHidden="0" w:uiPriority="32" w:unhideWhenUsed="0" w:qFormat="1"/>
-    <w:lsdException w:name="Book Title" w:semiHidden="0" w:uiPriority="33" w:unhideWhenUsed="0" w:qFormat="1"/>
-    <w:lsdException w:name="Bibliography" w:uiPriority="37"/>
-    <w:lsdException w:name="TOC Heading" w:uiPriority="39" w:qFormat="1"/>
+  <w:latentStyles w:defLockedState="0" w:defUIPriority="99" w:defSemiHidden="0" w:defUnhideWhenUsed="0" w:defQFormat="0" w:count="380">
+    <w:lsdException w:name="Normal" w:uiPriority="0" w:qFormat="1"/>
+    <w:lsdException w:name="heading 1" w:uiPriority="9" w:qFormat="1"/>
+    <w:lsdException w:name="heading 2" w:semiHidden="1" w:uiPriority="9" w:unhideWhenUsed="1" w:qFormat="1"/>
+    <w:lsdException w:name="heading 3" w:semiHidden="1" w:uiPriority="9" w:unhideWhenUsed="1" w:qFormat="1"/>
+    <w:lsdException w:name="heading 4" w:semiHidden="1" w:uiPriority="9" w:unhideWhenUsed="1" w:qFormat="1"/>
+    <w:lsdException w:name="heading 5" w:semiHidden="1" w:uiPriority="9" w:unhideWhenUsed="1" w:qFormat="1"/>
+    <w:lsdException w:name="heading 6" w:semiHidden="1" w:uiPriority="9" w:unhideWhenUsed="1" w:qFormat="1"/>
+    <w:lsdException w:name="heading 7" w:semiHidden="1" w:uiPriority="9" w:unhideWhenUsed="1" w:qFormat="1"/>
+    <w:lsdException w:name="heading 8" w:semiHidden="1" w:uiPriority="9" w:unhideWhenUsed="1" w:qFormat="1"/>
+    <w:lsdException w:name="heading 9" w:semiHidden="1" w:uiPriority="9" w:unhideWhenUsed="1" w:qFormat="1"/>
+    <w:lsdException w:name="index 1" w:semiHidden="1" w:unhideWhenUsed="1"/>
+    <w:lsdException w:name="index 2" w:semiHidden="1" w:unhideWhenUsed="1"/>
+    <w:lsdException w:name="index 3" w:semiHidden="1" w:unhideWhenUsed="1"/>
+    <w:lsdException w:name="index 4" w:semiHidden="1" w:unhideWhenUsed="1"/>
+    <w:lsdException w:name="index 5" w:semiHidden="1" w:unhideWhenUsed="1"/>
+    <w:lsdException w:name="index 6" w:semiHidden="1" w:unhideWhenUsed="1"/>
+    <w:lsdException w:name="index 7" w:semiHidden="1" w:unhideWhenUsed="1"/>
+    <w:lsdException w:name="index 8" w:semiHidden="1" w:unhideWhenUsed="1"/>
+    <w:lsdException w:name="index 9" w:semiHidden="1" w:unhideWhenUsed="1"/>
+    <w:lsdException w:name="toc 1" w:semiHidden="1" w:uiPriority="39" w:unhideWhenUsed="1"/>
+    <w:lsdException w:name="toc 2" w:semiHidden="1" w:uiPriority="39" w:unhideWhenUsed="1"/>
+    <w:lsdException w:name="toc 3" w:semiHidden="1" w:uiPriority="39" w:unhideWhenUsed="1"/>
+    <w:lsdException w:name="toc 4" w:semiHidden="1" w:uiPriority="39" w:unhideWhenUsed="1"/>
+    <w:lsdException w:name="toc 5" w:semiHidden="1" w:uiPriority="39" w:unhideWhenUsed="1"/>
+    <w:lsdException w:name="toc 6" w:semiHidden="1" w:uiPriority="39" w:unhideWhenUsed="1"/>
+    <w:lsdException w:name="toc 7" w:semiHidden="1" w:uiPriority="39" w:unhideWhenUsed="1"/>
+    <w:lsdException w:name="toc 8" w:semiHidden="1" w:uiPriority="39" w:unhideWhenUsed="1"/>
+    <w:lsdException w:name="toc 9" w:semiHidden="1" w:uiPriority="39" w:unhideWhenUsed="1"/>
+    <w:lsdException w:name="Normal Indent" w:semiHidden="1" w:unhideWhenUsed="1"/>
+    <w:lsdException w:name="footnote text" w:semiHidden="1" w:unhideWhenUsed="1"/>
+    <w:lsdException w:name="annotation text" w:semiHidden="1" w:unhideWhenUsed="1"/>
+    <w:lsdException w:name="header" w:semiHidden="1" w:unhideWhenUsed="1"/>
+    <w:lsdException w:name="footer" w:semiHidden="1" w:unhideWhenUsed="1"/>
+    <w:lsdException w:name="index heading" w:semiHidden="1" w:unhideWhenUsed="1"/>
+    <w:lsdException w:name="caption" w:semiHidden="1" w:uiPriority="35" w:unhideWhenUsed="1" w:qFormat="1"/>
+    <w:lsdException w:name="table of figures" w:semiHidden="1" w:unhideWhenUsed="1"/>
+    <w:lsdException w:name="envelope address" w:semiHidden="1" w:unhideWhenUsed="1"/>
+    <w:lsdException w:name="envelope return" w:semiHidden="1" w:unhideWhenUsed="1"/>
+    <w:lsdException w:name="footnote reference" w:semiHidden="1" w:unhideWhenUsed="1"/>
+    <w:lsdException w:name="annotation reference" w:semiHidden="1" w:unhideWhenUsed="1"/>
+    <w:lsdException w:name="line number" w:semiHidden="1" w:unhideWhenUsed="1"/>
+    <w:lsdException w:name="page number" w:semiHidden="1" w:unhideWhenUsed="1"/>
+    <w:lsdException w:name="endnote reference" w:semiHidden="1" w:unhideWhenUsed="1"/>
+    <w:lsdException w:name="endnote text" w:semiHidden="1" w:unhideWhenUsed="1"/>
+    <w:lsdException w:name="table of authorities" w:semiHidden="1" w:unhideWhenUsed="1"/>
+    <w:lsdException w:name="macro" w:semiHidden="1" w:unhideWhenUsed="1"/>
+    <w:lsdException w:name="toa heading" w:semiHidden="1" w:unhideWhenUsed="1"/>
+    <w:lsdException w:name="List" w:semiHidden="1" w:unhideWhenUsed="1"/>
+    <w:lsdException w:name="List Bullet" w:semiHidden="1" w:unhideWhenUsed="1"/>
+    <w:lsdException w:name="List Number" w:semiHidden="1" w:unhideWhenUsed="1"/>
+    <w:lsdException w:name="List 2" w:semiHidden="1" w:unhideWhenUsed="1"/>
+    <w:lsdException w:name="List 3" w:semiHidden="1" w:unhideWhenUsed="1"/>
+    <w:lsdException w:name="List 4" w:semiHidden="1" w:unhideWhenUsed="1"/>
+    <w:lsdException w:name="List 5" w:semiHidden="1" w:unhideWhenUsed="1"/>
+    <w:lsdException w:name="List Bullet 2" w:semiHidden="1" w:unhideWhenUsed="1"/>
+    <w:lsdException w:name="List Bullet 3" w:semiHidden="1" w:unhideWhenUsed="1"/>
+    <w:lsdException w:name="List Bullet 4" w:semiHidden="1" w:unhideWhenUsed="1"/>
+    <w:lsdException w:name="List Bullet 5" w:semiHidden="1" w:unhideWhenUsed="1"/>
+    <w:lsdException w:name="List Number 2" w:semiHidden="1" w:unhideWhenUsed="1"/>
+    <w:lsdException w:name="List Number 3" w:semiHidden="1" w:unhideWhenUsed="1"/>
+    <w:lsdException w:name="List Number 4" w:semiHidden="1" w:unhideWhenUsed="1"/>
+    <w:lsdException w:name="List Number 5" w:semiHidden="1" w:unhideWhenUsed="1"/>
+    <w:lsdException w:name="Title" w:uiPriority="10" w:qFormat="1"/>
+    <w:lsdException w:name="Closing" w:semiHidden="1" w:unhideWhenUsed="1"/>
+    <w:lsdException w:name="Signature" w:semiHidden="1" w:unhideWhenUsed="1"/>
+    <w:lsdException w:name="Default Paragraph Font" w:semiHidden="1" w:uiPriority="1" w:unhideWhenUsed="1"/>
+    <w:lsdException w:name="Body Text" w:semiHidden="1" w:unhideWhenUsed="1"/>
+    <w:lsdException w:name="Body Text Indent" w:semiHidden="1" w:unhideWhenUsed="1"/>
+    <w:lsdException w:name="List Continue" w:semiHidden="1" w:unhideWhenUsed="1"/>
+    <w:lsdException w:name="List Continue 2" w:semiHidden="1" w:unhideWhenUsed="1"/>
+    <w:lsdException w:name="List Continue 3" w:semiHidden="1" w:unhideWhenUsed="1"/>
+    <w:lsdException w:name="List Continue 4" w:semiHidden="1" w:unhideWhenUsed="1"/>
+    <w:lsdException w:name="List Continue 5" w:semiHidden="1" w:unhideWhenUsed="1"/>
+    <w:lsdException w:name="Message Header" w:semiHidden="1" w:unhideWhenUsed="1"/>
+    <w:lsdException w:name="Subtitle" w:uiPriority="11" w:qFormat="1"/>
+    <w:lsdException w:name="Salutation" w:semiHidden="1" w:unhideWhenUsed="1"/>
+    <w:lsdException w:name="Date" w:semiHidden="1" w:unhideWhenUsed="1"/>
+    <w:lsdException w:name="Body Text First Indent" w:semiHidden="1" w:unhideWhenUsed="1"/>
+    <w:lsdException w:name="Body Text First Indent 2" w:semiHidden="1" w:unhideWhenUsed="1"/>
+    <w:lsdException w:name="Note Heading" w:semiHidden="1" w:unhideWhenUsed="1"/>
+    <w:lsdException w:name="Body Text 2" w:semiHidden="1" w:unhideWhenUsed="1"/>
+    <w:lsdException w:name="Body Text 3" w:semiHidden="1" w:unhideWhenUsed="1"/>
+    <w:lsdException w:name="Body Text Indent 2" w:semiHidden="1" w:unhideWhenUsed="1"/>
+    <w:lsdException w:name="Body Text Indent 3" w:semiHidden="1" w:unhideWhenUsed="1"/>
+    <w:lsdException w:name="Block Text" w:semiHidden="1" w:unhideWhenUsed="1"/>
+    <w:lsdException w:name="Hyperlink" w:semiHidden="1" w:unhideWhenUsed="1"/>
+    <w:lsdException w:name="FollowedHyperlink" w:semiHidden="1" w:unhideWhenUsed="1"/>
+    <w:lsdException w:name="Strong" w:uiPriority="22" w:qFormat="1"/>
+    <w:lsdException w:name="Emphasis" w:uiPriority="20" w:qFormat="1"/>
+    <w:lsdException w:name="Document Map" w:semiHidden="1" w:unhideWhenUsed="1"/>
+    <w:lsdException w:name="Plain Text" w:semiHidden="1" w:unhideWhenUsed="1"/>
+    <w:lsdException w:name="E-mail Signature" w:semiHidden="1" w:unhideWhenUsed="1"/>
+    <w:lsdException w:name="HTML Top of Form" w:semiHidden="1" w:unhideWhenUsed="1"/>
+    <w:lsdException w:name="HTML Bottom of Form" w:semiHidden="1" w:unhideWhenUsed="1"/>
+    <w:lsdException w:name="Normal (Web)" w:semiHidden="1" w:unhideWhenUsed="1"/>
+    <w:lsdException w:name="HTML Acronym" w:semiHidden="1" w:unhideWhenUsed="1"/>
+    <w:lsdException w:name="HTML Address" w:semiHidden="1" w:unhideWhenUsed="1"/>
+    <w:lsdException w:name="HTML Cite" w:semiHidden="1" w:unhideWhenUsed="1"/>
+    <w:lsdException w:name="HTML Code" w:semiHidden="1" w:unhideWhenUsed="1"/>
+    <w:lsdException w:name="HTML Definition" w:semiHidden="1" w:unhideWhenUsed="1"/>
+    <w:lsdException w:name="HTML Keyboard" w:semiHidden="1" w:unhideWhenUsed="1"/>
+    <w:lsdException w:name="HTML Preformatted" w:semiHidden="1" w:unhideWhenUsed="1"/>
+    <w:lsdException w:name="HTML Sample" w:semiHidden="1" w:unhideWhenUsed="1"/>
+    <w:lsdException w:name="HTML Typewriter" w:semiHidden="1" w:unhideWhenUsed="1"/>
+    <w:lsdException w:name="HTML Variable" w:semiHidden="1" w:unhideWhenUsed="1"/>
+    <w:lsdException w:name="Normal Table" w:semiHidden="1" w:unhideWhenUsed="1"/>
+    <w:lsdException w:name="annotation subject" w:semiHidden="1" w:unhideWhenUsed="1"/>
+    <w:lsdException w:name="No List" w:semiHidden="1" w:unhideWhenUsed="1"/>
+    <w:lsdException w:name="Outline List 1" w:semiHidden="1" w:unhideWhenUsed="1"/>
+    <w:lsdException w:name="Outline List 2" w:semiHidden="1" w:unhideWhenUsed="1"/>
+    <w:lsdException w:name="Outline List 3" w:semiHidden="1" w:unhideWhenUsed="1"/>
+    <w:lsdException w:name="Table Simple 1" w:semiHidden="1" w:unhideWhenUsed="1"/>
+    <w:lsdException w:name="Table Simple 2" w:semiHidden="1" w:unhideWhenUsed="1"/>
+    <w:lsdException w:name="Table Simple 3" w:semiHidden="1" w:unhideWhenUsed="1"/>
+    <w:lsdException w:name="Table Classic 1" w:semiHidden="1" w:unhideWhenUsed="1"/>
+    <w:lsdException w:name="Table Classic 2" w:semiHidden="1" w:unhideWhenUsed="1"/>
+    <w:lsdException w:name="Table Classic 3" w:semiHidden="1" w:unhideWhenUsed="1"/>
+    <w:lsdException w:name="Table Classic 4" w:semiHidden="1" w:unhideWhenUsed="1"/>
+    <w:lsdException w:name="Table Colorful 1" w:semiHidden="1" w:unhideWhenUsed="1"/>
+    <w:lsdException w:name="Table Colorful 2" w:semiHidden="1" w:unhideWhenUsed="1"/>
+    <w:lsdException w:name="Table Colorful 3" w:semiHidden="1" w:unhideWhenUsed="1"/>
+    <w:lsdException w:name="Table Columns 1" w:semiHidden="1" w:unhideWhenUsed="1"/>
+    <w:lsdException w:name="Table Columns 2" w:semiHidden="1" w:unhideWhenUsed="1"/>
+    <w:lsdException w:name="Table Columns 3" w:semiHidden="1" w:unhideWhenUsed="1"/>
+    <w:lsdException w:name="Table Columns 4" w:semiHidden="1" w:unhideWhenUsed="1"/>
+    <w:lsdException w:name="Table Columns 5" w:semiHidden="1" w:unhideWhenUsed="1"/>
+    <w:lsdException w:name="Table Grid 1" w:semiHidden="1" w:unhideWhenUsed="1"/>
+    <w:lsdException w:name="Table Grid 2" w:semiHidden="1" w:unhideWhenUsed="1"/>
+    <w:lsdException w:name="Table Grid 3" w:semiHidden="1" w:unhideWhenUsed="1"/>
+    <w:lsdException w:name="Table Grid 4" w:semiHidden="1" w:unhideWhenUsed="1"/>
+    <w:lsdException w:name="Table Grid 5" w:semiHidden="1" w:unhideWhenUsed="1"/>
+    <w:lsdException w:name="Table Grid 6" w:semiHidden="1" w:unhideWhenUsed="1"/>
+    <w:lsdException w:name="Table Grid 7" w:semiHidden="1" w:unhideWhenUsed="1"/>
+    <w:lsdException w:name="Table Grid 8" w:semiHidden="1" w:unhideWhenUsed="1"/>
+    <w:lsdException w:name="Table List 1" w:semiHidden="1" w:unhideWhenUsed="1"/>
+    <w:lsdException w:name="Table List 2" w:semiHidden="1" w:unhideWhenUsed="1"/>
+    <w:lsdException w:name="Table List 3" w:semiHidden="1" w:unhideWhenUsed="1"/>
+    <w:lsdException w:name="Table List 4" w:semiHidden="1" w:unhideWhenUsed="1"/>
+    <w:lsdException w:name="Table List 5" w:semiHidden="1" w:unhideWhenUsed="1"/>
+    <w:lsdException w:name="Table List 6" w:semiHidden="1" w:unhideWhenUsed="1"/>
+    <w:lsdException w:name="Table List 7" w:semiHidden="1" w:unhideWhenUsed="1"/>
+    <w:lsdException w:name="Table List 8" w:semiHidden="1" w:unhideWhenUsed="1"/>
+    <w:lsdException w:name="Table 3D effects 1" w:semiHidden="1" w:unhideWhenUsed="1"/>
+    <w:lsdException w:name="Table 3D effects 2" w:semiHidden="1" w:unhideWhenUsed="1"/>
+    <w:lsdException w:name="Table 3D effects 3" w:semiHidden="1" w:unhideWhenUsed="1"/>
+    <w:lsdException w:name="Table Contemporary" w:semiHidden="1" w:unhideWhenUsed="1"/>
+    <w:lsdException w:name="Table Elegant" w:semiHidden="1" w:unhideWhenUsed="1"/>
+    <w:lsdException w:name="Table Professional" w:semiHidden="1" w:unhideWhenUsed="1"/>
+    <w:lsdException w:name="Table Subtle 1" w:semiHidden="1" w:unhideWhenUsed="1"/>
+    <w:lsdException w:name="Table Subtle 2" w:semiHidden="1" w:unhideWhenUsed="1"/>
+    <w:lsdException w:name="Table Web 1" w:semiHidden="1" w:unhideWhenUsed="1"/>
+    <w:lsdException w:name="Table Web 2" w:semiHidden="1" w:unhideWhenUsed="1"/>
+    <w:lsdException w:name="Table Web 3" w:semiHidden="1" w:unhideWhenUsed="1"/>
+    <w:lsdException w:name="Balloon Text" w:semiHidden="1" w:unhideWhenUsed="1"/>
+    <w:lsdException w:name="Table Grid" w:uiPriority="59"/>
+    <w:lsdException w:name="Table Theme" w:semiHidden="1" w:unhideWhenUsed="1"/>
+    <w:lsdException w:name="Note Level 1" w:semiHidden="1" w:unhideWhenUsed="1"/>
+    <w:lsdException w:name="Note Level 2" w:semiHidden="1" w:unhideWhenUsed="1"/>
+    <w:lsdException w:name="Note Level 3" w:semiHidden="1" w:unhideWhenUsed="1"/>
+    <w:lsdException w:name="Note Level 4" w:semiHidden="1" w:unhideWhenUsed="1"/>
+    <w:lsdException w:name="Note Level 5" w:semiHidden="1" w:unhideWhenUsed="1"/>
+    <w:lsdException w:name="Note Level 6" w:semiHidden="1" w:unhideWhenUsed="1"/>
+    <w:lsdException w:name="Note Level 7" w:semiHidden="1" w:unhideWhenUsed="1"/>
+    <w:lsdException w:name="Note Level 8" w:semiHidden="1" w:unhideWhenUsed="1"/>
+    <w:lsdException w:name="Note Level 9" w:semiHidden="1" w:unhideWhenUsed="1"/>
+    <w:lsdException w:name="Placeholder Text" w:semiHidden="1"/>
+    <w:lsdException w:name="No Spacing" w:uiPriority="1" w:qFormat="1"/>
+    <w:lsdException w:name="Light Shading" w:uiPriority="60"/>
+    <w:lsdException w:name="Light List" w:uiPriority="61"/>
+    <w:lsdException w:name="Light Grid" w:uiPriority="62"/>
+    <w:lsdException w:name="Medium Shading 1" w:uiPriority="63"/>
+    <w:lsdException w:name="Medium Shading 2" w:uiPriority="64"/>
+    <w:lsdException w:name="Medium List 1" w:uiPriority="65"/>
+    <w:lsdException w:name="Medium List 2" w:uiPriority="66"/>
+    <w:lsdException w:name="Medium Grid 1" w:uiPriority="67"/>
+    <w:lsdException w:name="Medium Grid 2" w:uiPriority="68"/>
+    <w:lsdException w:name="Medium Grid 3" w:uiPriority="69"/>
+    <w:lsdException w:name="Dark List" w:uiPriority="70"/>
+    <w:lsdException w:name="Colorful Shading" w:uiPriority="71"/>
+    <w:lsdException w:name="Colorful List" w:uiPriority="72"/>
+    <w:lsdException w:name="Colorful Grid" w:uiPriority="73"/>
+    <w:lsdException w:name="Light Shading Accent 1" w:uiPriority="60"/>
+    <w:lsdException w:name="Light List Accent 1" w:uiPriority="61"/>
+    <w:lsdException w:name="Light Grid Accent 1" w:uiPriority="62"/>
+    <w:lsdException w:name="Medium Shading 1 Accent 1" w:uiPriority="63"/>
+    <w:lsdException w:name="Medium Shading 2 Accent 1" w:uiPriority="64"/>
+    <w:lsdException w:name="Medium List 1 Accent 1" w:uiPriority="65"/>
+    <w:lsdException w:name="Revision" w:semiHidden="1"/>
+    <w:lsdException w:name="List Paragraph" w:uiPriority="34" w:qFormat="1"/>
+    <w:lsdException w:name="Quote" w:uiPriority="29" w:qFormat="1"/>
+    <w:lsdException w:name="Intense Quote" w:uiPriority="30" w:qFormat="1"/>
+    <w:lsdException w:name="Medium List 2 Accent 1" w:uiPriority="66"/>
+    <w:lsdException w:name="Medium Grid 1 Accent 1" w:uiPriority="67"/>
+    <w:lsdException w:name="Medium Grid 2 Accent 1" w:uiPriority="68"/>
+    <w:lsdException w:name="Medium Grid 3 Accent 1" w:uiPriority="69"/>
+    <w:lsdException w:name="Dark List Accent 1" w:uiPriority="70"/>
+    <w:lsdException w:name="Colorful Shading Accent 1" w:uiPriority="71"/>
+    <w:lsdException w:name="Colorful List Accent 1" w:uiPriority="72"/>
+    <w:lsdException w:name="Colorful Grid Accent 1" w:uiPriority="73"/>
+    <w:lsdException w:name="Light Shading Accent 2" w:uiPriority="60"/>
+    <w:lsdException w:name="Light List Accent 2" w:uiPriority="61"/>
+    <w:lsdException w:name="Light Grid Accent 2" w:uiPriority="62"/>
+    <w:lsdException w:name="Medium Shading 1 Accent 2" w:uiPriority="63"/>
+    <w:lsdException w:name="Medium Shading 2 Accent 2" w:uiPriority="64"/>
+    <w:lsdException w:name="Medium List 1 Accent 2" w:uiPriority="65"/>
+    <w:lsdException w:name="Medium List 2 Accent 2" w:uiPriority="66"/>
+    <w:lsdException w:name="Medium Grid 1 Accent 2" w:uiPriority="67"/>
+    <w:lsdException w:name="Medium Grid 2 Accent 2" w:uiPriority="68"/>
+    <w:lsdException w:name="Medium Grid 3 Accent 2" w:uiPriority="69"/>
+    <w:lsdException w:name="Dark List Accent 2" w:uiPriority="70"/>
+    <w:lsdException w:name="Colorful Shading Accent 2" w:uiPriority="71"/>
+    <w:lsdException w:name="Colorful List Accent 2" w:uiPriority="72"/>
+    <w:lsdException w:name="Colorful Grid Accent 2" w:uiPriority="73"/>
+    <w:lsdException w:name="Light Shading Accent 3" w:uiPriority="60"/>
+    <w:lsdException w:name="Light List Accent 3" w:uiPriority="61"/>
+    <w:lsdException w:name="Light Grid Accent 3" w:uiPriority="62"/>
+    <w:lsdException w:name="Medium Shading 1 Accent 3" w:uiPriority="63"/>
+    <w:lsdException w:name="Medium Shading 2 Accent 3" w:uiPriority="64"/>
+    <w:lsdException w:name="Medium List 1 Accent 3" w:uiPriority="65"/>
+    <w:lsdException w:name="Medium List 2 Accent 3" w:uiPriority="66"/>
+    <w:lsdException w:name="Medium Grid 1 Accent 3" w:uiPriority="67"/>
+    <w:lsdException w:name="Medium Grid 2 Accent 3" w:uiPriority="68"/>
+    <w:lsdException w:name="Medium Grid 3 Accent 3" w:uiPriority="69"/>
+    <w:lsdException w:name="Dark List Accent 3" w:uiPriority="70"/>
+    <w:lsdException w:name="Colorful Shading Accent 3" w:uiPriority="71"/>
+    <w:lsdException w:name="Colorful List Accent 3" w:uiPriority="72"/>
+    <w:lsdException w:name="Colorful Grid Accent 3" w:uiPriority="73"/>
+    <w:lsdException w:name="Light Shading Accent 4" w:uiPriority="60"/>
+    <w:lsdException w:name="Light List Accent 4" w:uiPriority="61"/>
+    <w:lsdException w:name="Light Grid Accent 4" w:uiPriority="62"/>
+    <w:lsdException w:name="Medium Shading 1 Accent 4" w:uiPriority="63"/>
+    <w:lsdException w:name="Medium Shading 2 Accent 4" w:uiPriority="64"/>
+    <w:lsdException w:name="Medium List 1 Accent 4" w:uiPriority="65"/>
+    <w:lsdException w:name="Medium List 2 Accent 4" w:uiPriority="66"/>
+    <w:lsdException w:name="Medium Grid 1 Accent 4" w:uiPriority="67"/>
+    <w:lsdException w:name="Medium Grid 2 Accent 4" w:uiPriority="68"/>
+    <w:lsdException w:name="Medium Grid 3 Accent 4" w:uiPriority="69"/>
+    <w:lsdException w:name="Dark List Accent 4" w:uiPriority="70"/>
+    <w:lsdException w:name="Colorful Shading Accent 4" w:uiPriority="71"/>
+    <w:lsdException w:name="Colorful List Accent 4" w:uiPriority="72"/>
+    <w:lsdException w:name="Colorful Grid Accent 4" w:uiPriority="73"/>
+    <w:lsdException w:name="Light Shading Accent 5" w:uiPriority="60"/>
+    <w:lsdException w:name="Light List Accent 5" w:uiPriority="61"/>
+    <w:lsdException w:name="Light Grid Accent 5" w:uiPriority="62"/>
+    <w:lsdException w:name="Medium Shading 1 Accent 5" w:uiPriority="63"/>
+    <w:lsdException w:name="Medium Shading 2 Accent 5" w:uiPriority="64"/>
+    <w:lsdException w:name="Medium List 1 Accent 5" w:uiPriority="65"/>
+    <w:lsdException w:name="Medium List 2 Accent 5" w:uiPriority="66"/>
+    <w:lsdException w:name="Medium Grid 1 Accent 5" w:uiPriority="67"/>
+    <w:lsdException w:name="Medium Grid 2 Accent 5" w:uiPriority="68"/>
+    <w:lsdException w:name="Medium Grid 3 Accent 5" w:uiPriority="69"/>
+    <w:lsdException w:name="Dark List Accent 5" w:uiPriority="70"/>
+    <w:lsdException w:name="Colorful Shading Accent 5" w:uiPriority="71"/>
+    <w:lsdException w:name="Colorful List Accent 5" w:uiPriority="72"/>
+    <w:lsdException w:name="Colorful Grid Accent 5" w:uiPriority="73"/>
+    <w:lsdException w:name="Light Shading Accent 6" w:uiPriority="60"/>
+    <w:lsdException w:name="Light List Accent 6" w:uiPriority="61"/>
+    <w:lsdException w:name="Light Grid Accent 6" w:uiPriority="62"/>
+    <w:lsdException w:name="Medium Shading 1 Accent 6" w:uiPriority="63"/>
+    <w:lsdException w:name="Medium Shading 2 Accent 6" w:uiPriority="64"/>
+    <w:lsdException w:name="Medium List 1 Accent 6" w:uiPriority="65"/>
+    <w:lsdException w:name="Medium List 2 Accent 6" w:uiPriority="66"/>
+    <w:lsdException w:name="Medium Grid 1 Accent 6" w:uiPriority="67"/>
+    <w:lsdException w:name="Medium Grid 2 Accent 6" w:uiPriority="68"/>
+    <w:lsdException w:name="Medium Grid 3 Accent 6" w:uiPriority="69"/>
+    <w:lsdException w:name="Dark List Accent 6" w:uiPriority="70"/>
+    <w:lsdException w:name="Colorful Shading Accent 6" w:uiPriority="71"/>
+    <w:lsdException w:name="Colorful List Accent 6" w:uiPriority="72"/>
+    <w:lsdException w:name="Colorful Grid Accent 6" w:uiPriority="73"/>
+    <w:lsdException w:name="Subtle Emphasis" w:uiPriority="19" w:qFormat="1"/>
+    <w:lsdException w:name="Intense Emphasis" w:uiPriority="21" w:qFormat="1"/>
+    <w:lsdException w:name="Subtle Reference" w:uiPriority="31" w:qFormat="1"/>
+    <w:lsdException w:name="Intense Reference" w:uiPriority="32" w:qFormat="1"/>
+    <w:lsdException w:name="Book Title" w:uiPriority="33" w:qFormat="1"/>
+    <w:lsdException w:name="Bibliography" w:semiHidden="1" w:uiPriority="37" w:unhideWhenUsed="1"/>
+    <w:lsdException w:name="TOC Heading" w:semiHidden="1" w:uiPriority="39" w:unhideWhenUsed="1" w:qFormat="1"/>
+    <w:lsdException w:name="Plain Table 1" w:uiPriority="41"/>
+    <w:lsdException w:name="Plain Table 2" w:uiPriority="42"/>
+    <w:lsdException w:name="Plain Table 3" w:uiPriority="43"/>
+    <w:lsdException w:name="Plain Table 4" w:uiPriority="44"/>
+    <w:lsdException w:name="Plain Table 5" w:uiPriority="45"/>
+    <w:lsdException w:name="Grid Table Light" w:uiPriority="40"/>
+    <w:lsdException w:name="Grid Table 1 Light" w:uiPriority="46"/>
+    <w:lsdException w:name="Grid Table 2" w:uiPriority="47"/>
+    <w:lsdException w:name="Grid Table 3" w:uiPriority="48"/>
+    <w:lsdException w:name="Grid Table 4" w:uiPriority="49"/>
+    <w:lsdException w:name="Grid Table 5 Dark" w:uiPriority="50"/>
+    <w:lsdException w:name="Grid Table 6 Colorful" w:uiPriority="51"/>
+    <w:lsdException w:name="Grid Table 7 Colorful" w:uiPriority="52"/>
+    <w:lsdException w:name="Grid Table 1 Light Accent 1" w:uiPriority="46"/>
+    <w:lsdException w:name="Grid Table 2 Accent 1" w:uiPriority="47"/>
+    <w:lsdException w:name="Grid Table 3 Accent 1" w:uiPriority="48"/>
+    <w:lsdException w:name="Grid Table 4 Accent 1" w:uiPriority="49"/>
+    <w:lsdException w:name="Grid Table 5 Dark Accent 1" w:uiPriority="50"/>
+    <w:lsdException w:name="Grid Table 6 Colorful Accent 1" w:uiPriority="51"/>
+    <w:lsdException w:name="Grid Table 7 Colorful Accent 1" w:uiPriority="52"/>
+    <w:lsdException w:name="Grid Table 1 Light Accent 2" w:uiPriority="46"/>
+    <w:lsdException w:name="Grid Table 2 Accent 2" w:uiPriority="47"/>
+    <w:lsdException w:name="Grid Table 3 Accent 2" w:uiPriority="48"/>
+    <w:lsdException w:name="Grid Table 4 Accent 2" w:uiPriority="49"/>
+    <w:lsdException w:name="Grid Table 5 Dark Accent 2" w:uiPriority="50"/>
+    <w:lsdException w:name="Grid Table 6 Colorful Accent 2" w:uiPriority="51"/>
+    <w:lsdException w:name="Grid Table 7 Colorful Accent 2" w:uiPriority="52"/>
+    <w:lsdException w:name="Grid Table 1 Light Accent 3" w:uiPriority="46"/>
+    <w:lsdException w:name="Grid Table 2 Accent 3" w:uiPriority="47"/>
+    <w:lsdException w:name="Grid Table 3 Accent 3" w:uiPriority="48"/>
+    <w:lsdException w:name="Grid Table 4 Accent 3" w:uiPriority="49"/>
+    <w:lsdException w:name="Grid Table 5 Dark Accent 3" w:uiPriority="50"/>
+    <w:lsdException w:name="Grid Table 6 Colorful Accent 3" w:uiPriority="51"/>
+    <w:lsdException w:name="Grid Table 7 Colorful Accent 3" w:uiPriority="52"/>
+    <w:lsdException w:name="Grid Table 1 Light Accent 4" w:uiPriority="46"/>
+    <w:lsdException w:name="Grid Table 2 Accent 4" w:uiPriority="47"/>
+    <w:lsdException w:name="Grid Table 3 Accent 4" w:uiPriority="48"/>
+    <w:lsdException w:name="Grid Table 4 Accent 4" w:uiPriority="49"/>
+    <w:lsdException w:name="Grid Table 5 Dark Accent 4" w:uiPriority="50"/>
+    <w:lsdException w:name="Grid Table 6 Colorful Accent 4" w:uiPriority="51"/>
+    <w:lsdException w:name="Grid Table 7 Colorful Accent 4" w:uiPriority="52"/>
+    <w:lsdException w:name="Grid Table 1 Light Accent 5" w:uiPriority="46"/>
+    <w:lsdException w:name="Grid Table 2 Accent 5" w:uiPriority="47"/>
+    <w:lsdException w:name="Grid Table 3 Accent 5" w:uiPriority="48"/>
+    <w:lsdException w:name="Grid Table 4 Accent 5" w:uiPriority="49"/>
+    <w:lsdException w:name="Grid Table 5 Dark Accent 5" w:uiPriority="50"/>
+    <w:lsdException w:name="Grid Table 6 Colorful Accent 5" w:uiPriority="51"/>
+    <w:lsdException w:name="Grid Table 7 Colorful Accent 5" w:uiPriority="52"/>
+    <w:lsdException w:name="Grid Table 1 Light Accent 6" w:uiPriority="46"/>
+    <w:lsdException w:name="Grid Table 2 Accent 6" w:uiPriority="47"/>
+    <w:lsdException w:name="Grid Table 3 Accent 6" w:uiPriority="48"/>
+    <w:lsdException w:name="Grid Table 4 Accent 6" w:uiPriority="49"/>
+    <w:lsdException w:name="Grid Table 5 Dark Accent 6" w:uiPriority="50"/>
+    <w:lsdException w:name="Grid Table 6 Colorful Accent 6" w:uiPriority="51"/>
+    <w:lsdException w:name="Grid Table 7 Colorful Accent 6" w:uiPriority="52"/>
+    <w:lsdException w:name="List Table 1 Light" w:uiPriority="46"/>
+    <w:lsdException w:name="List Table 2" w:uiPriority="47"/>
+    <w:lsdException w:name="List Table 3" w:uiPriority="48"/>
+    <w:lsdException w:name="List Table 4" w:uiPriority="49"/>
+    <w:lsdException w:name="List Table 5 Dark" w:uiPriority="50"/>
+    <w:lsdException w:name="List Table 6 Colorful" w:uiPriority="51"/>
+    <w:lsdException w:name="List Table 7 Colorful" w:uiPriority="52"/>
+    <w:lsdException w:name="List Table 1 Light Accent 1" w:uiPriority="46"/>
+    <w:lsdException w:name="List Table 2 Accent 1" w:uiPriority="47"/>
+    <w:lsdException w:name="List Table 3 Accent 1" w:uiPriority="48"/>
+    <w:lsdException w:name="List Table 4 Accent 1" w:uiPriority="49"/>
+    <w:lsdException w:name="List Table 5 Dark Accent 1" w:uiPriority="50"/>
+    <w:lsdException w:name="List Table 6 Colorful Accent 1" w:uiPriority="51"/>
+    <w:lsdException w:name="List Table 7 Colorful Accent 1" w:uiPriority="52"/>
+    <w:lsdException w:name="List Table 1 Light Accent 2" w:uiPriority="46"/>
+    <w:lsdException w:name="List Table 2 Accent 2" w:uiPriority="47"/>
+    <w:lsdException w:name="List Table 3 Accent 2" w:uiPriority="48"/>
+    <w:lsdException w:name="List Table 4 Accent 2" w:uiPriority="49"/>
+    <w:lsdException w:name="List Table 5 Dark Accent 2" w:uiPriority="50"/>
+    <w:lsdException w:name="List Table 6 Colorful Accent 2" w:uiPriority="51"/>
+    <w:lsdException w:name="List Table 7 Colorful Accent 2" w:uiPriority="52"/>
+    <w:lsdException w:name="List Table 1 Light Accent 3" w:uiPriority="46"/>
+    <w:lsdException w:name="List Table 2 Accent 3" w:uiPriority="47"/>
+    <w:lsdException w:name="List Table 3 Accent 3" w:uiPriority="48"/>
+    <w:lsdException w:name="List Table 4 Accent 3" w:uiPriority="49"/>
+    <w:lsdException w:name="List Table 5 Dark Accent 3" w:uiPriority="50"/>
+    <w:lsdException w:name="List Table 6 Colorful Accent 3" w:uiPriority="51"/>
+    <w:lsdException w:name="List Table 7 Colorful Accent 3" w:uiPriority="52"/>
+    <w:lsdException w:name="List Table 1 Light Accent 4" w:uiPriority="46"/>
+    <w:lsdException w:name="List Table 2 Accent 4" w:uiPriority="47"/>
+    <w:lsdException w:name="List Table 3 Accent 4" w:uiPriority="48"/>
+    <w:lsdException w:name="List Table 4 Accent 4" w:uiPriority="49"/>
+    <w:lsdException w:name="List Table 5 Dark Accent 4" w:uiPriority="50"/>
+    <w:lsdException w:name="List Table 6 Colorful Accent 4" w:uiPriority="51"/>
+    <w:lsdException w:name="List Table 7 Colorful Accent 4" w:uiPriority="52"/>
+    <w:lsdException w:name="List Table 1 Light Accent 5" w:uiPriority="46"/>
+    <w:lsdException w:name="List Table 2 Accent 5" w:uiPriority="47"/>
+    <w:lsdException w:name="List Table 3 Accent 5" w:uiPriority="48"/>
+    <w:lsdException w:name="List Table 4 Accent 5" w:uiPriority="49"/>
+    <w:lsdException w:name="List Table 5 Dark Accent 5" w:uiPriority="50"/>
+    <w:lsdException w:name="List Table 6 Colorful Accent 5" w:uiPriority="51"/>
+    <w:lsdException w:name="List Table 7 Colorful Accent 5" w:uiPriority="52"/>
+    <w:lsdException w:name="List Table 1 Light Accent 6" w:uiPriority="46"/>
+    <w:lsdException w:name="List Table 2 Accent 6" w:uiPriority="47"/>
+    <w:lsdException w:name="List Table 3 Accent 6" w:uiPriority="48"/>
+    <w:lsdException w:name="List Table 4 Accent 6" w:uiPriority="49"/>
+    <w:lsdException w:name="List Table 5 Dark Accent 6" w:uiPriority="50"/>
+    <w:lsdException w:name="List Table 6 Colorful Accent 6" w:uiPriority="51"/>
+    <w:lsdException w:name="List Table 7 Colorful Accent 6" w:uiPriority="52"/>
   </w:latentStyles>
   <w:style w:type="paragraph" w:default="1" w:styleId="Normal">
     <w:name w:val="Normal"/>
@@ -943,6 +1109,7 @@
       <w:spacing w:after="0" w:line="240" w:lineRule="auto"/>
     </w:pPr>
     <w:tblPr>
+      <w:tblInd w:w="0" w:type="dxa"/>
       <w:tblBorders>
         <w:top w:val="single" w:sz="4" w:space="0" w:color="auto"/>
         <w:left w:val="single" w:sz="4" w:space="0" w:color="auto"/>
@@ -951,254 +1118,12 @@
         <w:insideH w:val="single" w:sz="4" w:space="0" w:color="auto"/>
         <w:insideV w:val="single" w:sz="4" w:space="0" w:color="auto"/>
       </w:tblBorders>
-    </w:tblPr>
-  </w:style>
-</w:styles>
-</file>
-
-<file path=word/stylesWithEffects.xml><?xml version="1.0" encoding="utf-8"?>
-<w:styles xmlns:wpc="http://schemas.microsoft.com/office/word/2010/wordprocessingCanvas" xmlns:mc="http://schemas.openxmlformats.org/markup-compatibility/2006" xmlns:o="urn:schemas-microsoft-com:office:office" xmlns:r="http://schemas.openxmlformats.org/officeDocument/2006/relationships" xmlns:m="http://schemas.openxmlformats.org/officeDocument/2006/math" xmlns:v="urn:schemas-microsoft-com:vml" xmlns:wp14="http://schemas.microsoft.com/office/word/2010/wordprocessingDrawing" xmlns:wp="http://schemas.openxmlformats.org/drawingml/2006/wordprocessingDrawing" xmlns:w10="urn:schemas-microsoft-com:office:word" xmlns:w="http://schemas.openxmlformats.org/wordprocessingml/2006/main" xmlns:w14="http://schemas.microsoft.com/office/word/2010/wordml" xmlns:wpg="http://schemas.microsoft.com/office/word/2010/wordprocessingGroup" xmlns:wpi="http://schemas.microsoft.com/office/word/2010/wordprocessingInk" xmlns:wne="http://schemas.microsoft.com/office/word/2006/wordml" xmlns:wps="http://schemas.microsoft.com/office/word/2010/wordprocessingShape" mc:Ignorable="w14 wp14">
-  <w:docDefaults>
-    <w:rPrDefault>
-      <w:rPr>
-        <w:rFonts w:asciiTheme="minorHAnsi" w:eastAsiaTheme="minorHAnsi" w:hAnsiTheme="minorHAnsi" w:cstheme="minorBidi"/>
-        <w:sz w:val="22"/>
-        <w:szCs w:val="22"/>
-        <w:lang w:val="en-US" w:eastAsia="en-US" w:bidi="ar-SA"/>
-      </w:rPr>
-    </w:rPrDefault>
-    <w:pPrDefault>
-      <w:pPr>
-        <w:spacing w:after="200" w:line="276" w:lineRule="auto"/>
-      </w:pPr>
-    </w:pPrDefault>
-  </w:docDefaults>
-  <w:latentStyles w:defLockedState="0" w:defUIPriority="99" w:defSemiHidden="1" w:defUnhideWhenUsed="1" w:defQFormat="0" w:count="267">
-    <w:lsdException w:name="Normal" w:semiHidden="0" w:uiPriority="0" w:unhideWhenUsed="0" w:qFormat="1"/>
-    <w:lsdException w:name="heading 1" w:semiHidden="0" w:uiPriority="9" w:unhideWhenUsed="0" w:qFormat="1"/>
-    <w:lsdException w:name="heading 2" w:uiPriority="9" w:qFormat="1"/>
-    <w:lsdException w:name="heading 3" w:uiPriority="9" w:qFormat="1"/>
-    <w:lsdException w:name="heading 4" w:uiPriority="9" w:qFormat="1"/>
-    <w:lsdException w:name="heading 5" w:uiPriority="9" w:qFormat="1"/>
-    <w:lsdException w:name="heading 6" w:uiPriority="9" w:qFormat="1"/>
-    <w:lsdException w:name="heading 7" w:uiPriority="9" w:qFormat="1"/>
-    <w:lsdException w:name="heading 8" w:uiPriority="9" w:qFormat="1"/>
-    <w:lsdException w:name="heading 9" w:uiPriority="9" w:qFormat="1"/>
-    <w:lsdException w:name="toc 1" w:uiPriority="39"/>
-    <w:lsdException w:name="toc 2" w:uiPriority="39"/>
-    <w:lsdException w:name="toc 3" w:uiPriority="39"/>
-    <w:lsdException w:name="toc 4" w:uiPriority="39"/>
-    <w:lsdException w:name="toc 5" w:uiPriority="39"/>
-    <w:lsdException w:name="toc 6" w:uiPriority="39"/>
-    <w:lsdException w:name="toc 7" w:uiPriority="39"/>
-    <w:lsdException w:name="toc 8" w:uiPriority="39"/>
-    <w:lsdException w:name="toc 9" w:uiPriority="39"/>
-    <w:lsdException w:name="caption" w:uiPriority="35" w:qFormat="1"/>
-    <w:lsdException w:name="Title" w:semiHidden="0" w:uiPriority="10" w:unhideWhenUsed="0" w:qFormat="1"/>
-    <w:lsdException w:name="Default Paragraph Font" w:uiPriority="1"/>
-    <w:lsdException w:name="Subtitle" w:semiHidden="0" w:uiPriority="11" w:unhideWhenUsed="0" w:qFormat="1"/>
-    <w:lsdException w:name="Strong" w:semiHidden="0" w:uiPriority="22" w:unhideWhenUsed="0" w:qFormat="1"/>
-    <w:lsdException w:name="Emphasis" w:semiHidden="0" w:uiPriority="20" w:unhideWhenUsed="0" w:qFormat="1"/>
-    <w:lsdException w:name="Table Grid" w:semiHidden="0" w:uiPriority="59" w:unhideWhenUsed="0"/>
-    <w:lsdException w:name="Placeholder Text" w:unhideWhenUsed="0"/>
-    <w:lsdException w:name="No Spacing" w:semiHidden="0" w:uiPriority="1" w:unhideWhenUsed="0" w:qFormat="1"/>
-    <w:lsdException w:name="Light Shading" w:semiHidden="0" w:uiPriority="60" w:unhideWhenUsed="0"/>
-    <w:lsdException w:name="Light List" w:semiHidden="0" w:uiPriority="61" w:unhideWhenUsed="0"/>
-    <w:lsdException w:name="Light Grid" w:semiHidden="0" w:uiPriority="62" w:unhideWhenUsed="0"/>
-    <w:lsdException w:name="Medium Shading 1" w:semiHidden="0" w:uiPriority="63" w:unhideWhenUsed="0"/>
-    <w:lsdException w:name="Medium Shading 2" w:semiHidden="0" w:uiPriority="64" w:unhideWhenUsed="0"/>
-    <w:lsdException w:name="Medium List 1" w:semiHidden="0" w:uiPriority="65" w:unhideWhenUsed="0"/>
-    <w:lsdException w:name="Medium List 2" w:semiHidden="0" w:uiPriority="66" w:unhideWhenUsed="0"/>
-    <w:lsdException w:name="Medium Grid 1" w:semiHidden="0" w:uiPriority="67" w:unhideWhenUsed="0"/>
-    <w:lsdException w:name="Medium Grid 2" w:semiHidden="0" w:uiPriority="68" w:unhideWhenUsed="0"/>
-    <w:lsdException w:name="Medium Grid 3" w:semiHidden="0" w:uiPriority="69" w:unhideWhenUsed="0"/>
-    <w:lsdException w:name="Dark List" w:semiHidden="0" w:uiPriority="70" w:unhideWhenUsed="0"/>
-    <w:lsdException w:name="Colorful Shading" w:semiHidden="0" w:uiPriority="71" w:unhideWhenUsed="0"/>
-    <w:lsdException w:name="Colorful List" w:semiHidden="0" w:uiPriority="72" w:unhideWhenUsed="0"/>
-    <w:lsdException w:name="Colorful Grid" w:semiHidden="0" w:uiPriority="73" w:unhideWhenUsed="0"/>
-    <w:lsdException w:name="Light Shading Accent 1" w:semiHidden="0" w:uiPriority="60" w:unhideWhenUsed="0"/>
-    <w:lsdException w:name="Light List Accent 1" w:semiHidden="0" w:uiPriority="61" w:unhideWhenUsed="0"/>
-    <w:lsdException w:name="Light Grid Accent 1" w:semiHidden="0" w:uiPriority="62" w:unhideWhenUsed="0"/>
-    <w:lsdException w:name="Medium Shading 1 Accent 1" w:semiHidden="0" w:uiPriority="63" w:unhideWhenUsed="0"/>
-    <w:lsdException w:name="Medium Shading 2 Accent 1" w:semiHidden="0" w:uiPriority="64" w:unhideWhenUsed="0"/>
-    <w:lsdException w:name="Medium List 1 Accent 1" w:semiHidden="0" w:uiPriority="65" w:unhideWhenUsed="0"/>
-    <w:lsdException w:name="Revision" w:unhideWhenUsed="0"/>
-    <w:lsdException w:name="List Paragraph" w:semiHidden="0" w:uiPriority="34" w:unhideWhenUsed="0" w:qFormat="1"/>
-    <w:lsdException w:name="Quote" w:semiHidden="0" w:uiPriority="29" w:unhideWhenUsed="0" w:qFormat="1"/>
-    <w:lsdException w:name="Intense Quote" w:semiHidden="0" w:uiPriority="30" w:unhideWhenUsed="0" w:qFormat="1"/>
-    <w:lsdException w:name="Medium List 2 Accent 1" w:semiHidden="0" w:uiPriority="66" w:unhideWhenUsed="0"/>
-    <w:lsdException w:name="Medium Grid 1 Accent 1" w:semiHidden="0" w:uiPriority="67" w:unhideWhenUsed="0"/>
-    <w:lsdException w:name="Medium Grid 2 Accent 1" w:semiHidden="0" w:uiPriority="68" w:unhideWhenUsed="0"/>
-    <w:lsdException w:name="Medium Grid 3 Accent 1" w:semiHidden="0" w:uiPriority="69" w:unhideWhenUsed="0"/>
-    <w:lsdException w:name="Dark List Accent 1" w:semiHidden="0" w:uiPriority="70" w:unhideWhenUsed="0"/>
-    <w:lsdException w:name="Colorful Shading Accent 1" w:semiHidden="0" w:uiPriority="71" w:unhideWhenUsed="0"/>
-    <w:lsdException w:name="Colorful List Accent 1" w:semiHidden="0" w:uiPriority="72" w:unhideWhenUsed="0"/>
-    <w:lsdException w:name="Colorful Grid Accent 1" w:semiHidden="0" w:uiPriority="73" w:unhideWhenUsed="0"/>
-    <w:lsdException w:name="Light Shading Accent 2" w:semiHidden="0" w:uiPriority="60" w:unhideWhenUsed="0"/>
-    <w:lsdException w:name="Light List Accent 2" w:semiHidden="0" w:uiPriority="61" w:unhideWhenUsed="0"/>
-    <w:lsdException w:name="Light Grid Accent 2" w:semiHidden="0" w:uiPriority="62" w:unhideWhenUsed="0"/>
-    <w:lsdException w:name="Medium Shading 1 Accent 2" w:semiHidden="0" w:uiPriority="63" w:unhideWhenUsed="0"/>
-    <w:lsdException w:name="Medium Shading 2 Accent 2" w:semiHidden="0" w:uiPriority="64" w:unhideWhenUsed="0"/>
-    <w:lsdException w:name="Medium List 1 Accent 2" w:semiHidden="0" w:uiPriority="65" w:unhideWhenUsed="0"/>
-    <w:lsdException w:name="Medium List 2 Accent 2" w:semiHidden="0" w:uiPriority="66" w:unhideWhenUsed="0"/>
-    <w:lsdException w:name="Medium Grid 1 Accent 2" w:semiHidden="0" w:uiPriority="67" w:unhideWhenUsed="0"/>
-    <w:lsdException w:name="Medium Grid 2 Accent 2" w:semiHidden="0" w:uiPriority="68" w:unhideWhenUsed="0"/>
-    <w:lsdException w:name="Medium Grid 3 Accent 2" w:semiHidden="0" w:uiPriority="69" w:unhideWhenUsed="0"/>
-    <w:lsdException w:name="Dark List Accent 2" w:semiHidden="0" w:uiPriority="70" w:unhideWhenUsed="0"/>
-    <w:lsdException w:name="Colorful Shading Accent 2" w:semiHidden="0" w:uiPriority="71" w:unhideWhenUsed="0"/>
-    <w:lsdException w:name="Colorful List Accent 2" w:semiHidden="0" w:uiPriority="72" w:unhideWhenUsed="0"/>
-    <w:lsdException w:name="Colorful Grid Accent 2" w:semiHidden="0" w:uiPriority="73" w:unhideWhenUsed="0"/>
-    <w:lsdException w:name="Light Shading Accent 3" w:semiHidden="0" w:uiPriority="60" w:unhideWhenUsed="0"/>
-    <w:lsdException w:name="Light List Accent 3" w:semiHidden="0" w:uiPriority="61" w:unhideWhenUsed="0"/>
-    <w:lsdException w:name="Light Grid Accent 3" w:semiHidden="0" w:uiPriority="62" w:unhideWhenUsed="0"/>
-    <w:lsdException w:name="Medium Shading 1 Accent 3" w:semiHidden="0" w:uiPriority="63" w:unhideWhenUsed="0"/>
-    <w:lsdException w:name="Medium Shading 2 Accent 3" w:semiHidden="0" w:uiPriority="64" w:unhideWhenUsed="0"/>
-    <w:lsdException w:name="Medium List 1 Accent 3" w:semiHidden="0" w:uiPriority="65" w:unhideWhenUsed="0"/>
-    <w:lsdException w:name="Medium List 2 Accent 3" w:semiHidden="0" w:uiPriority="66" w:unhideWhenUsed="0"/>
-    <w:lsdException w:name="Medium Grid 1 Accent 3" w:semiHidden="0" w:uiPriority="67" w:unhideWhenUsed="0"/>
-    <w:lsdException w:name="Medium Grid 2 Accent 3" w:semiHidden="0" w:uiPriority="68" w:unhideWhenUsed="0"/>
-    <w:lsdException w:name="Medium Grid 3 Accent 3" w:semiHidden="0" w:uiPriority="69" w:unhideWhenUsed="0"/>
-    <w:lsdException w:name="Dark List Accent 3" w:semiHidden="0" w:uiPriority="70" w:unhideWhenUsed="0"/>
-    <w:lsdException w:name="Colorful Shading Accent 3" w:semiHidden="0" w:uiPriority="71" w:unhideWhenUsed="0"/>
-    <w:lsdException w:name="Colorful List Accent 3" w:semiHidden="0" w:uiPriority="72" w:unhideWhenUsed="0"/>
-    <w:lsdException w:name="Colorful Grid Accent 3" w:semiHidden="0" w:uiPriority="73" w:unhideWhenUsed="0"/>
-    <w:lsdException w:name="Light Shading Accent 4" w:semiHidden="0" w:uiPriority="60" w:unhideWhenUsed="0"/>
-    <w:lsdException w:name="Light List Accent 4" w:semiHidden="0" w:uiPriority="61" w:unhideWhenUsed="0"/>
-    <w:lsdException w:name="Light Grid Accent 4" w:semiHidden="0" w:uiPriority="62" w:unhideWhenUsed="0"/>
-    <w:lsdException w:name="Medium Shading 1 Accent 4" w:semiHidden="0" w:uiPriority="63" w:unhideWhenUsed="0"/>
-    <w:lsdException w:name="Medium Shading 2 Accent 4" w:semiHidden="0" w:uiPriority="64" w:unhideWhenUsed="0"/>
-    <w:lsdException w:name="Medium List 1 Accent 4" w:semiHidden="0" w:uiPriority="65" w:unhideWhenUsed="0"/>
-    <w:lsdException w:name="Medium List 2 Accent 4" w:semiHidden="0" w:uiPriority="66" w:unhideWhenUsed="0"/>
-    <w:lsdException w:name="Medium Grid 1 Accent 4" w:semiHidden="0" w:uiPriority="67" w:unhideWhenUsed="0"/>
-    <w:lsdException w:name="Medium Grid 2 Accent 4" w:semiHidden="0" w:uiPriority="68" w:unhideWhenUsed="0"/>
-    <w:lsdException w:name="Medium Grid 3 Accent 4" w:semiHidden="0" w:uiPriority="69" w:unhideWhenUsed="0"/>
-    <w:lsdException w:name="Dark List Accent 4" w:semiHidden="0" w:uiPriority="70" w:unhideWhenUsed="0"/>
-    <w:lsdException w:name="Colorful Shading Accent 4" w:semiHidden="0" w:uiPriority="71" w:unhideWhenUsed="0"/>
-    <w:lsdException w:name="Colorful List Accent 4" w:semiHidden="0" w:uiPriority="72" w:unhideWhenUsed="0"/>
-    <w:lsdException w:name="Colorful Grid Accent 4" w:semiHidden="0" w:uiPriority="73" w:unhideWhenUsed="0"/>
-    <w:lsdException w:name="Light Shading Accent 5" w:semiHidden="0" w:uiPriority="60" w:unhideWhenUsed="0"/>
-    <w:lsdException w:name="Light List Accent 5" w:semiHidden="0" w:uiPriority="61" w:unhideWhenUsed="0"/>
-    <w:lsdException w:name="Light Grid Accent 5" w:semiHidden="0" w:uiPriority="62" w:unhideWhenUsed="0"/>
-    <w:lsdException w:name="Medium Shading 1 Accent 5" w:semiHidden="0" w:uiPriority="63" w:unhideWhenUsed="0"/>
-    <w:lsdException w:name="Medium Shading 2 Accent 5" w:semiHidden="0" w:uiPriority="64" w:unhideWhenUsed="0"/>
-    <w:lsdException w:name="Medium List 1 Accent 5" w:semiHidden="0" w:uiPriority="65" w:unhideWhenUsed="0"/>
-    <w:lsdException w:name="Medium List 2 Accent 5" w:semiHidden="0" w:uiPriority="66" w:unhideWhenUsed="0"/>
-    <w:lsdException w:name="Medium Grid 1 Accent 5" w:semiHidden="0" w:uiPriority="67" w:unhideWhenUsed="0"/>
-    <w:lsdException w:name="Medium Grid 2 Accent 5" w:semiHidden="0" w:uiPriority="68" w:unhideWhenUsed="0"/>
-    <w:lsdException w:name="Medium Grid 3 Accent 5" w:semiHidden="0" w:uiPriority="69" w:unhideWhenUsed="0"/>
-    <w:lsdException w:name="Dark List Accent 5" w:semiHidden="0" w:uiPriority="70" w:unhideWhenUsed="0"/>
-    <w:lsdException w:name="Colorful Shading Accent 5" w:semiHidden="0" w:uiPriority="71" w:unhideWhenUsed="0"/>
-    <w:lsdException w:name="Colorful List Accent 5" w:semiHidden="0" w:uiPriority="72" w:unhideWhenUsed="0"/>
-    <w:lsdException w:name="Colorful Grid Accent 5" w:semiHidden="0" w:uiPriority="73" w:unhideWhenUsed="0"/>
-    <w:lsdException w:name="Light Shading Accent 6" w:semiHidden="0" w:uiPriority="60" w:unhideWhenUsed="0"/>
-    <w:lsdException w:name="Light List Accent 6" w:semiHidden="0" w:uiPriority="61" w:unhideWhenUsed="0"/>
-    <w:lsdException w:name="Light Grid Accent 6" w:semiHidden="0" w:uiPriority="62" w:unhideWhenUsed="0"/>
-    <w:lsdException w:name="Medium Shading 1 Accent 6" w:semiHidden="0" w:uiPriority="63" w:unhideWhenUsed="0"/>
-    <w:lsdException w:name="Medium Shading 2 Accent 6" w:semiHidden="0" w:uiPriority="64" w:unhideWhenUsed="0"/>
-    <w:lsdException w:name="Medium List 1 Accent 6" w:semiHidden="0" w:uiPriority="65" w:unhideWhenUsed="0"/>
-    <w:lsdException w:name="Medium List 2 Accent 6" w:semiHidden="0" w:uiPriority="66" w:unhideWhenUsed="0"/>
-    <w:lsdException w:name="Medium Grid 1 Accent 6" w:semiHidden="0" w:uiPriority="67" w:unhideWhenUsed="0"/>
-    <w:lsdException w:name="Medium Grid 2 Accent 6" w:semiHidden="0" w:uiPriority="68" w:unhideWhenUsed="0"/>
-    <w:lsdException w:name="Medium Grid 3 Accent 6" w:semiHidden="0" w:uiPriority="69" w:unhideWhenUsed="0"/>
-    <w:lsdException w:name="Dark List Accent 6" w:semiHidden="0" w:uiPriority="70" w:unhideWhenUsed="0"/>
-    <w:lsdException w:name="Colorful Shading Accent 6" w:semiHidden="0" w:uiPriority="71" w:unhideWhenUsed="0"/>
-    <w:lsdException w:name="Colorful List Accent 6" w:semiHidden="0" w:uiPriority="72" w:unhideWhenUsed="0"/>
-    <w:lsdException w:name="Colorful Grid Accent 6" w:semiHidden="0" w:uiPriority="73" w:unhideWhenUsed="0"/>
-    <w:lsdException w:name="Subtle Emphasis" w:semiHidden="0" w:uiPriority="19" w:unhideWhenUsed="0" w:qFormat="1"/>
-    <w:lsdException w:name="Intense Emphasis" w:semiHidden="0" w:uiPriority="21" w:unhideWhenUsed="0" w:qFormat="1"/>
-    <w:lsdException w:name="Subtle Reference" w:semiHidden="0" w:uiPriority="31" w:unhideWhenUsed="0" w:qFormat="1"/>
-    <w:lsdException w:name="Intense Reference" w:semiHidden="0" w:uiPriority="32" w:unhideWhenUsed="0" w:qFormat="1"/>
-    <w:lsdException w:name="Book Title" w:semiHidden="0" w:uiPriority="33" w:unhideWhenUsed="0" w:qFormat="1"/>
-    <w:lsdException w:name="Bibliography" w:uiPriority="37"/>
-    <w:lsdException w:name="TOC Heading" w:uiPriority="39" w:qFormat="1"/>
-  </w:latentStyles>
-  <w:style w:type="paragraph" w:default="1" w:styleId="Normal">
-    <w:name w:val="Normal"/>
-    <w:qFormat/>
-  </w:style>
-  <w:style w:type="character" w:default="1" w:styleId="DefaultParagraphFont">
-    <w:name w:val="Default Paragraph Font"/>
-    <w:uiPriority w:val="1"/>
-    <w:semiHidden/>
-    <w:unhideWhenUsed/>
-  </w:style>
-  <w:style w:type="table" w:default="1" w:styleId="TableNormal">
-    <w:name w:val="Normal Table"/>
-    <w:uiPriority w:val="99"/>
-    <w:semiHidden/>
-    <w:unhideWhenUsed/>
-    <w:tblPr>
-      <w:tblInd w:w="0" w:type="dxa"/>
       <w:tblCellMar>
         <w:top w:w="0" w:type="dxa"/>
         <w:left w:w="108" w:type="dxa"/>
         <w:bottom w:w="0" w:type="dxa"/>
         <w:right w:w="108" w:type="dxa"/>
       </w:tblCellMar>
-    </w:tblPr>
-  </w:style>
-  <w:style w:type="numbering" w:default="1" w:styleId="NoList">
-    <w:name w:val="No List"/>
-    <w:uiPriority w:val="99"/>
-    <w:semiHidden/>
-    <w:unhideWhenUsed/>
-  </w:style>
-  <w:style w:type="paragraph" w:styleId="NoSpacing">
-    <w:name w:val="No Spacing"/>
-    <w:uiPriority w:val="1"/>
-    <w:qFormat/>
-    <w:rsid w:val="00183740"/>
-    <w:pPr>
-      <w:spacing w:after="0" w:line="240" w:lineRule="auto"/>
-    </w:pPr>
-  </w:style>
-  <w:style w:type="paragraph" w:styleId="BalloonText">
-    <w:name w:val="Balloon Text"/>
-    <w:basedOn w:val="Normal"/>
-    <w:link w:val="BalloonTextChar"/>
-    <w:uiPriority w:val="99"/>
-    <w:semiHidden/>
-    <w:unhideWhenUsed/>
-    <w:rsid w:val="00606B1B"/>
-    <w:pPr>
-      <w:spacing w:after="0" w:line="240" w:lineRule="auto"/>
-    </w:pPr>
-    <w:rPr>
-      <w:rFonts w:ascii="Tahoma" w:hAnsi="Tahoma" w:cs="Tahoma"/>
-      <w:sz w:val="16"/>
-      <w:szCs w:val="16"/>
-    </w:rPr>
-  </w:style>
-  <w:style w:type="character" w:customStyle="1" w:styleId="BalloonTextChar">
-    <w:name w:val="Balloon Text Char"/>
-    <w:basedOn w:val="DefaultParagraphFont"/>
-    <w:link w:val="BalloonText"/>
-    <w:uiPriority w:val="99"/>
-    <w:semiHidden/>
-    <w:rsid w:val="00606B1B"/>
-    <w:rPr>
-      <w:rFonts w:ascii="Tahoma" w:hAnsi="Tahoma" w:cs="Tahoma"/>
-      <w:sz w:val="16"/>
-      <w:szCs w:val="16"/>
-    </w:rPr>
-  </w:style>
-  <w:style w:type="table" w:styleId="TableGrid">
-    <w:name w:val="Table Grid"/>
-    <w:basedOn w:val="TableNormal"/>
-    <w:uiPriority w:val="59"/>
-    <w:rsid w:val="00017F85"/>
-    <w:pPr>
-      <w:spacing w:after="0" w:line="240" w:lineRule="auto"/>
-    </w:pPr>
-    <w:tblPr>
-      <w:tblBorders>
-        <w:top w:val="single" w:sz="4" w:space="0" w:color="auto"/>
-        <w:left w:val="single" w:sz="4" w:space="0" w:color="auto"/>
-        <w:bottom w:val="single" w:sz="4" w:space="0" w:color="auto"/>
-        <w:right w:val="single" w:sz="4" w:space="0" w:color="auto"/>
-        <w:insideH w:val="single" w:sz="4" w:space="0" w:color="auto"/>
-        <w:insideV w:val="single" w:sz="4" w:space="0" w:color="auto"/>
-      </w:tblBorders>
     </w:tblPr>
   </w:style>
 </w:styles>

</xml_diff>

<commit_message>
minor changes to exercise 3
</commit_message>
<xml_diff>
--- a/Opdracht3/report/LinkAnalysisPracticum.docx
+++ b/Opdracht3/report/LinkAnalysisPracticum.docx
@@ -472,7 +472,12 @@
         <w:t xml:space="preserve">The chance that after one traversal, the </w:t>
       </w:r>
       <w:r>
-        <w:t>surfer is at a node X, is equal to the sum of the chances that the node is randomly initiated at a node which links to node X</w:t>
+        <w:t>surfer is at a node X, is equal to the sum of the chances that the node is randomly initiated at a node whi</w:t>
+      </w:r>
+      <w:bookmarkStart w:id="0" w:name="_GoBack"/>
+      <w:bookmarkEnd w:id="0"/>
+      <w:r>
+        <w:t>ch links to node X</w:t>
       </w:r>
       <w:r>
         <w:t>, and that node chooses the link to get to X</w:t>
@@ -603,7 +608,13 @@
         <w:pStyle w:val="NoSpacing"/>
       </w:pPr>
       <w:r>
-        <w:t>9.2) If you set beta to 0, then at every iteration the surfer  will make a random jump, which will result in an equal rank for all nodes. If you set it to 1, then the surfer will never jump, and the result is the same as with the normal PageRank algorithm. It will still be crippled by spider-traps.</w:t>
+        <w:t>9.2) If you set beta to 0, the</w:t>
+      </w:r>
+      <w:r>
+        <w:t>n at every iteration the surfer</w:t>
+      </w:r>
+      <w:r>
+        <w:t xml:space="preserve"> will make a random jump, which will result in an equal rank for all nodes. If you set it to 1, then the surfer will never jump, and the result is the same as with the normal PageRank algorithm. It will still be crippled by spider-traps.</w:t>
       </w:r>
     </w:p>
     <w:p>
@@ -618,8 +629,6 @@
       <w:r>
         <w:t>10.1) With a Pagerank score of 0,06, the airport of Atlanta is the most important airport in the dataset.</w:t>
       </w:r>
-      <w:bookmarkStart w:id="0" w:name="_GoBack"/>
-      <w:bookmarkEnd w:id="0"/>
     </w:p>
     <w:sectPr>
       <w:pgSz w:w="12240" w:h="15840"/>

</xml_diff>